<commit_message>
Added report draft before final editing
</commit_message>
<xml_diff>
--- a/472_Report1_27566263_DRAFT3.docx
+++ b/472_Report1_27566263_DRAFT3.docx
@@ -565,6 +565,7 @@
     </w:tbl>
     <w:p>
       <w:pPr>
+        <w:spacing w:line="240" w:lineRule="auto"/>
         <w:jc w:val="center"/>
         <w:rPr>
           <w:b/>
@@ -583,6 +584,7 @@
     </w:p>
     <w:p>
       <w:pPr>
+        <w:spacing w:line="240" w:lineRule="auto"/>
         <w:jc w:val="both"/>
         <w:rPr>
           <w:b/>
@@ -601,6 +603,7 @@
     </w:p>
     <w:p>
       <w:pPr>
+        <w:spacing w:line="240" w:lineRule="auto"/>
         <w:jc w:val="both"/>
         <w:rPr>
           <w:sz w:val="24"/>
@@ -618,6 +621,7 @@
     </w:p>
     <w:p>
       <w:pPr>
+        <w:spacing w:line="240" w:lineRule="auto"/>
         <w:jc w:val="both"/>
         <w:rPr>
           <w:sz w:val="24"/>
@@ -634,6 +638,7 @@
     </w:p>
     <w:p>
       <w:pPr>
+        <w:spacing w:line="240" w:lineRule="auto"/>
         <w:jc w:val="both"/>
         <w:rPr>
           <w:b/>
@@ -652,6 +657,7 @@
     </w:p>
     <w:p>
       <w:pPr>
+        <w:spacing w:line="240" w:lineRule="auto"/>
         <w:jc w:val="both"/>
         <w:rPr>
           <w:sz w:val="24"/>
@@ -665,12 +671,1836 @@
           <w:szCs w:val="24"/>
         </w:rPr>
         <w:tab/>
+      </w:r>
+      <w:r>
+        <w:rPr>
+          <w:sz w:val="24"/>
+          <w:szCs w:val="24"/>
+        </w:rPr>
+        <w:t>The two main heuristics I have used in this mini-project are the hamming distance (</w:t>
+      </w:r>
+      <w:r>
+        <w:rPr>
+          <w:sz w:val="24"/>
+          <w:szCs w:val="24"/>
+        </w:rPr>
+        <w:t>h</w:t>
+      </w:r>
+      <w:r>
+        <w:rPr>
+          <w:sz w:val="24"/>
+          <w:szCs w:val="24"/>
+          <w:vertAlign w:val="subscript"/>
+        </w:rPr>
+        <w:t>1</w:t>
+      </w:r>
+      <w:r>
+        <w:rPr>
+          <w:sz w:val="24"/>
+          <w:szCs w:val="24"/>
+        </w:rPr>
+        <w:t xml:space="preserve">, </w:t>
+      </w:r>
+      <w:r>
+        <w:rPr>
+          <w:sz w:val="24"/>
+          <w:szCs w:val="24"/>
+        </w:rPr>
+        <w:t>referred to in the program as “tiles out of place”), and the Chebyshev distance</w:t>
+      </w:r>
+      <w:r>
+        <w:rPr>
+          <w:sz w:val="24"/>
+          <w:szCs w:val="24"/>
+        </w:rPr>
+        <w:t xml:space="preserve"> (h</w:t>
+      </w:r>
+      <w:r>
+        <w:rPr>
+          <w:sz w:val="24"/>
+          <w:szCs w:val="24"/>
+          <w:vertAlign w:val="subscript"/>
+        </w:rPr>
+        <w:t>2</w:t>
+      </w:r>
+      <w:r>
+        <w:rPr>
+          <w:sz w:val="24"/>
+          <w:szCs w:val="24"/>
+        </w:rPr>
+        <w:t>)</w:t>
+      </w:r>
+      <w:r>
+        <w:rPr>
+          <w:sz w:val="24"/>
+          <w:szCs w:val="24"/>
+        </w:rPr>
+        <w:t>. I have also programmed in a third heuristic, the sum of permutation inversions, but this is part of my experimentations, and will be detailed in the “Experiments” section of this report.</w:t>
+      </w:r>
+    </w:p>
+    <w:p>
+      <w:pPr>
+        <w:spacing w:line="240" w:lineRule="auto"/>
+        <w:jc w:val="both"/>
+        <w:rPr>
+          <w:sz w:val="24"/>
+          <w:szCs w:val="24"/>
+        </w:rPr>
+      </w:pPr>
+      <w:r>
+        <w:rPr>
+          <w:sz w:val="24"/>
+          <w:szCs w:val="24"/>
+        </w:rPr>
+        <w:lastRenderedPageBreak/>
+        <w:t>First, the hamming distance is a very simple heuristic that counts the number of tiles that are out of place compared to its goal state, not counting the empty tile. For example, for a goal state [1 2 3 4 5 6 7 8 9 10 11 0], the hamming distance of state [1 2 3 4 5 6 7 0 9 10 11 8] would be 1, because only the 8 tile is not in its goal spot.</w:t>
+      </w:r>
+    </w:p>
+    <w:p>
+      <w:pPr>
+        <w:spacing w:line="240" w:lineRule="auto"/>
+        <w:jc w:val="both"/>
+        <w:rPr>
+          <w:sz w:val="24"/>
+          <w:szCs w:val="24"/>
+        </w:rPr>
+      </w:pPr>
+      <w:r>
+        <w:rPr>
+          <w:sz w:val="24"/>
+          <w:szCs w:val="24"/>
+        </w:rPr>
+        <w:t xml:space="preserve">Second, </w:t>
+      </w:r>
+      <w:r>
+        <w:rPr>
+          <w:sz w:val="24"/>
+          <w:szCs w:val="24"/>
+        </w:rPr>
+        <w:t xml:space="preserve">the Chebyshev distance is related to the Manhattan distance we have seen in class. Like the Manhattan distance, for each tile, it counts the number of moves this tile is from its goal state, not counting the empty tile. For example, the puzzle included in the mini-project handout </w:t>
+      </w:r>
+      <w:r>
+        <w:rPr>
+          <w:sz w:val="24"/>
+          <w:szCs w:val="24"/>
+        </w:rPr>
+        <w:t>[1 0 3 7 5 2 6 4 9 10 11 8]</w:t>
+      </w:r>
+      <w:r>
+        <w:rPr>
+          <w:sz w:val="24"/>
+          <w:szCs w:val="24"/>
+        </w:rPr>
+        <w:t xml:space="preserve"> would have a Chebyshev distance of 5: </w:t>
+      </w:r>
+    </w:p>
+    <w:p>
+      <w:pPr>
+        <w:spacing w:line="240" w:lineRule="auto"/>
+        <w:rPr>
+          <w:sz w:val="24"/>
+          <w:szCs w:val="24"/>
+        </w:rPr>
+      </w:pPr>
+      <w:r>
+        <w:rPr>
+          <w:sz w:val="24"/>
+          <w:szCs w:val="24"/>
+        </w:rPr>
+        <w:t>d</w:t>
+      </w:r>
+      <w:r>
+        <w:rPr>
+          <w:sz w:val="24"/>
+          <w:szCs w:val="24"/>
+          <w:vertAlign w:val="subscript"/>
+        </w:rPr>
+        <w:t>1</w:t>
+      </w:r>
+      <w:r>
+        <w:rPr>
+          <w:sz w:val="24"/>
+          <w:szCs w:val="24"/>
+        </w:rPr>
+        <w:t xml:space="preserve"> + d</w:t>
+      </w:r>
+      <w:r>
+        <w:rPr>
+          <w:sz w:val="24"/>
+          <w:szCs w:val="24"/>
+          <w:vertAlign w:val="subscript"/>
+        </w:rPr>
+        <w:t>3</w:t>
+      </w:r>
+      <w:r>
+        <w:rPr>
+          <w:sz w:val="24"/>
+          <w:szCs w:val="24"/>
+        </w:rPr>
+        <w:t xml:space="preserve"> + d</w:t>
+      </w:r>
+      <w:r>
+        <w:rPr>
+          <w:sz w:val="24"/>
+          <w:szCs w:val="24"/>
+          <w:vertAlign w:val="subscript"/>
+        </w:rPr>
+        <w:t>7</w:t>
+      </w:r>
+      <w:r>
+        <w:rPr>
+          <w:sz w:val="24"/>
+          <w:szCs w:val="24"/>
+        </w:rPr>
+        <w:t xml:space="preserve"> + d</w:t>
+      </w:r>
+      <w:r>
+        <w:rPr>
+          <w:sz w:val="24"/>
+          <w:szCs w:val="24"/>
+          <w:vertAlign w:val="subscript"/>
+        </w:rPr>
+        <w:t>5</w:t>
+      </w:r>
+      <w:r>
+        <w:rPr>
+          <w:sz w:val="24"/>
+          <w:szCs w:val="24"/>
+        </w:rPr>
+        <w:t xml:space="preserve"> + d</w:t>
+      </w:r>
+      <w:r>
+        <w:rPr>
+          <w:sz w:val="24"/>
+          <w:szCs w:val="24"/>
+          <w:vertAlign w:val="subscript"/>
+        </w:rPr>
+        <w:t>2</w:t>
+      </w:r>
+      <w:r>
+        <w:rPr>
+          <w:sz w:val="24"/>
+          <w:szCs w:val="24"/>
+        </w:rPr>
+        <w:t xml:space="preserve"> + d</w:t>
+      </w:r>
+      <w:r>
+        <w:rPr>
+          <w:sz w:val="24"/>
+          <w:szCs w:val="24"/>
+          <w:vertAlign w:val="subscript"/>
+        </w:rPr>
+        <w:t>6</w:t>
+      </w:r>
+      <w:r>
+        <w:rPr>
+          <w:sz w:val="24"/>
+          <w:szCs w:val="24"/>
+        </w:rPr>
+        <w:t xml:space="preserve"> + d</w:t>
+      </w:r>
+      <w:r>
+        <w:rPr>
+          <w:sz w:val="24"/>
+          <w:szCs w:val="24"/>
+          <w:vertAlign w:val="subscript"/>
+        </w:rPr>
+        <w:t>4</w:t>
+      </w:r>
+      <w:r>
+        <w:rPr>
+          <w:sz w:val="24"/>
+          <w:szCs w:val="24"/>
+        </w:rPr>
+        <w:t xml:space="preserve"> + d</w:t>
+      </w:r>
+      <w:r>
+        <w:rPr>
+          <w:sz w:val="24"/>
+          <w:szCs w:val="24"/>
+          <w:vertAlign w:val="subscript"/>
+        </w:rPr>
+        <w:t>9</w:t>
+      </w:r>
+      <w:r>
+        <w:rPr>
+          <w:sz w:val="24"/>
+          <w:szCs w:val="24"/>
+        </w:rPr>
+        <w:t xml:space="preserve"> + d</w:t>
+      </w:r>
+      <w:r>
+        <w:rPr>
+          <w:sz w:val="24"/>
+          <w:szCs w:val="24"/>
+          <w:vertAlign w:val="subscript"/>
+        </w:rPr>
+        <w:t>10</w:t>
+      </w:r>
+      <w:r>
+        <w:rPr>
+          <w:sz w:val="24"/>
+          <w:szCs w:val="24"/>
+        </w:rPr>
+        <w:t xml:space="preserve"> + d</w:t>
+      </w:r>
+      <w:r>
+        <w:rPr>
+          <w:sz w:val="24"/>
+          <w:szCs w:val="24"/>
+          <w:vertAlign w:val="subscript"/>
+        </w:rPr>
+        <w:t>11</w:t>
+      </w:r>
+      <w:r>
+        <w:rPr>
+          <w:sz w:val="24"/>
+          <w:szCs w:val="24"/>
+        </w:rPr>
+        <w:t xml:space="preserve"> + d</w:t>
+      </w:r>
+      <w:r>
+        <w:rPr>
+          <w:sz w:val="24"/>
+          <w:szCs w:val="24"/>
+          <w:vertAlign w:val="subscript"/>
+        </w:rPr>
+        <w:t>8</w:t>
+      </w:r>
+      <w:r>
+        <w:rPr>
+          <w:sz w:val="24"/>
+          <w:szCs w:val="24"/>
+        </w:rPr>
+        <w:t xml:space="preserve"> = </w:t>
+      </w:r>
+      <w:r>
+        <w:rPr>
+          <w:sz w:val="24"/>
+          <w:szCs w:val="24"/>
+        </w:rPr>
+        <w:t xml:space="preserve"> </w:t>
+      </w:r>
+      <w:r>
+        <w:rPr>
+          <w:sz w:val="24"/>
+          <w:szCs w:val="24"/>
+        </w:rPr>
+        <w:br/>
+        <w:t>0 + 0 + 1 + 1 + 1 + 0 + 1 + 0 + 0 + 0 + 1 = 5</w:t>
+      </w:r>
+    </w:p>
+    <w:p>
+      <w:pPr>
+        <w:spacing w:line="240" w:lineRule="auto"/>
+        <w:jc w:val="both"/>
+        <w:rPr>
+          <w:sz w:val="24"/>
+          <w:szCs w:val="24"/>
+        </w:rPr>
+      </w:pPr>
+      <w:r>
+        <w:rPr>
+          <w:sz w:val="24"/>
+          <w:szCs w:val="24"/>
+        </w:rPr>
+        <w:t xml:space="preserve">I could not use the Manhattan distance, because it assumes that diagonal moves are illegal, but in our case, they are legal. Thus, </w:t>
+      </w:r>
+      <w:r>
+        <w:rPr>
+          <w:sz w:val="24"/>
+          <w:szCs w:val="24"/>
+        </w:rPr>
+        <w:t>using the Manhattan distance would overestimate the distance between each tile and their goal spot. For example, the nearly solved puzzle [1 2 3 4 5 6 0 8 9 10 11 7] would have a Chebyshev distance of 1 (one down-right diagonal move) but a Manhattan distance of 2 (one move right, then one move down).</w:t>
+      </w:r>
+    </w:p>
+    <w:p>
+      <w:pPr>
+        <w:spacing w:line="240" w:lineRule="auto"/>
+        <w:jc w:val="both"/>
+        <w:rPr>
+          <w:sz w:val="24"/>
+          <w:szCs w:val="24"/>
+        </w:rPr>
+      </w:pPr>
+      <w:r>
+        <w:rPr>
+          <w:sz w:val="24"/>
+          <w:szCs w:val="24"/>
+        </w:rPr>
+        <w:t xml:space="preserve">In the following few analytic paragraphs, </w:t>
+      </w:r>
+      <w:r>
+        <w:rPr>
+          <w:sz w:val="24"/>
+          <w:szCs w:val="24"/>
+        </w:rPr>
+        <w:t>I have run both best-first search (BFS) and algorithm A* (A*) with both heuristics. The</w:t>
+      </w:r>
+      <w:r>
+        <w:rPr>
+          <w:sz w:val="24"/>
+          <w:szCs w:val="24"/>
+        </w:rPr>
+        <w:t xml:space="preserve"> 10</w:t>
+      </w:r>
+      <w:r>
+        <w:rPr>
+          <w:sz w:val="24"/>
+          <w:szCs w:val="24"/>
+        </w:rPr>
+        <w:t xml:space="preserve"> puzzles being solved are all randomly generated from </w:t>
+      </w:r>
+      <w:hyperlink r:id="rId6" w:history="1">
+        <w:r>
+          <w:rPr>
+            <w:rStyle w:val="Hyperlink"/>
+            <w:sz w:val="24"/>
+            <w:szCs w:val="24"/>
+          </w:rPr>
+          <w:t>https://random.org/integer-sets</w:t>
+        </w:r>
+      </w:hyperlink>
+      <w:r>
+        <w:rPr>
+          <w:sz w:val="24"/>
+          <w:szCs w:val="24"/>
+        </w:rPr>
+        <w:t>. All the puzzles are solvable, and when I write that a puzzle is “unsolved,” I mean that I had to terminate the program after not getting a solution within 5 minutes. Please check the input file for the puzzles used</w:t>
+      </w:r>
+      <w:r>
+        <w:rPr>
+          <w:sz w:val="24"/>
+          <w:szCs w:val="24"/>
+        </w:rPr>
+        <w:t xml:space="preserve"> or the 472_mp1_analysis spreadsheet for </w:t>
+      </w:r>
+      <w:r>
+        <w:rPr>
+          <w:sz w:val="24"/>
+          <w:szCs w:val="24"/>
+        </w:rPr>
+        <w:t xml:space="preserve">more </w:t>
+      </w:r>
+      <w:r>
+        <w:rPr>
+          <w:sz w:val="24"/>
+          <w:szCs w:val="24"/>
+        </w:rPr>
+        <w:t>details.</w:t>
+      </w:r>
+    </w:p>
+    <w:p>
+      <w:pPr>
+        <w:spacing w:line="240" w:lineRule="auto"/>
+        <w:jc w:val="both"/>
+        <w:rPr>
+          <w:sz w:val="24"/>
+          <w:szCs w:val="24"/>
+        </w:rPr>
+      </w:pPr>
+      <w:r>
+        <w:rPr>
+          <w:sz w:val="24"/>
+          <w:szCs w:val="24"/>
+        </w:rPr>
+        <w:t xml:space="preserve">For </w:t>
+      </w:r>
+      <w:r>
+        <w:rPr>
+          <w:sz w:val="24"/>
+          <w:szCs w:val="24"/>
+        </w:rPr>
+        <w:t>BFS,</w:t>
+      </w:r>
+      <w:r>
+        <w:rPr>
+          <w:sz w:val="24"/>
+          <w:szCs w:val="24"/>
+        </w:rPr>
+        <w:t xml:space="preserve"> </w:t>
+      </w:r>
+      <w:r>
+        <w:rPr>
+          <w:sz w:val="24"/>
+          <w:szCs w:val="24"/>
+        </w:rPr>
+        <w:t xml:space="preserve">using </w:t>
+      </w:r>
+      <w:r>
+        <w:rPr>
+          <w:sz w:val="24"/>
+          <w:szCs w:val="24"/>
+        </w:rPr>
+        <w:t>h</w:t>
+      </w:r>
+      <w:r>
+        <w:rPr>
+          <w:sz w:val="24"/>
+          <w:szCs w:val="24"/>
+          <w:vertAlign w:val="subscript"/>
+        </w:rPr>
+        <w:t>1</w:t>
+      </w:r>
+      <w:r>
+        <w:rPr>
+          <w:sz w:val="24"/>
+          <w:szCs w:val="24"/>
+        </w:rPr>
+        <w:t xml:space="preserve"> is already fast enough (average run time of about 0.45 seconds, median run time of 0.124 seconds). </w:t>
+      </w:r>
+      <w:r>
+        <w:rPr>
+          <w:sz w:val="24"/>
+          <w:szCs w:val="24"/>
+        </w:rPr>
+        <w:t>Even then, using h</w:t>
+      </w:r>
+      <w:r>
+        <w:rPr>
+          <w:sz w:val="24"/>
+          <w:szCs w:val="24"/>
+          <w:vertAlign w:val="subscript"/>
+        </w:rPr>
+        <w:t>2</w:t>
+      </w:r>
+      <w:r>
+        <w:rPr>
+          <w:sz w:val="24"/>
+          <w:szCs w:val="24"/>
+          <w:vertAlign w:val="subscript"/>
+        </w:rPr>
+        <w:t xml:space="preserve"> </w:t>
+      </w:r>
+      <w:r>
+        <w:rPr>
+          <w:sz w:val="24"/>
+          <w:szCs w:val="24"/>
+        </w:rPr>
+        <w:t xml:space="preserve">shows far superior performance and efficiency. </w:t>
+      </w:r>
+    </w:p>
+    <w:p>
+      <w:pPr>
+        <w:spacing w:line="240" w:lineRule="auto"/>
+        <w:jc w:val="both"/>
+        <w:rPr>
+          <w:sz w:val="24"/>
+          <w:szCs w:val="24"/>
+        </w:rPr>
+      </w:pPr>
+      <w:r>
+        <w:rPr>
+          <w:sz w:val="24"/>
+          <w:szCs w:val="24"/>
+        </w:rPr>
+        <w:t>While not immediately perceptible, using h</w:t>
+      </w:r>
+      <w:r>
+        <w:rPr>
+          <w:sz w:val="24"/>
+          <w:szCs w:val="24"/>
+          <w:vertAlign w:val="subscript"/>
+        </w:rPr>
+        <w:t>2</w:t>
+      </w:r>
+      <w:r>
+        <w:rPr>
+          <w:sz w:val="24"/>
+          <w:szCs w:val="24"/>
+          <w:vertAlign w:val="subscript"/>
+        </w:rPr>
+        <w:t xml:space="preserve"> </w:t>
+      </w:r>
+      <w:r>
+        <w:rPr>
+          <w:sz w:val="24"/>
+          <w:szCs w:val="24"/>
+        </w:rPr>
+        <w:t>cuts down the average run time to 0.0098 seconds and the median run time to 0.0085. This is due to its search efficiency vs. h</w:t>
+      </w:r>
+      <w:r>
+        <w:rPr>
+          <w:sz w:val="24"/>
+          <w:szCs w:val="24"/>
+          <w:vertAlign w:val="subscript"/>
+        </w:rPr>
+        <w:t>1</w:t>
+      </w:r>
+      <w:r>
+        <w:rPr>
+          <w:sz w:val="24"/>
+          <w:szCs w:val="24"/>
+        </w:rPr>
+        <w:t>. Compare h</w:t>
+      </w:r>
+      <w:r>
+        <w:rPr>
+          <w:sz w:val="24"/>
+          <w:szCs w:val="24"/>
+          <w:vertAlign w:val="subscript"/>
+        </w:rPr>
+        <w:t>1</w:t>
+      </w:r>
+      <w:r>
+        <w:rPr>
+          <w:sz w:val="24"/>
+          <w:szCs w:val="24"/>
+        </w:rPr>
+        <w:t>’s average and median search path sizes, 1214.7 and 940.5, respectively; to h</w:t>
+      </w:r>
+      <w:r>
+        <w:rPr>
+          <w:sz w:val="24"/>
+          <w:szCs w:val="24"/>
+          <w:vertAlign w:val="subscript"/>
+        </w:rPr>
+        <w:t>2</w:t>
+      </w:r>
+      <w:r>
+        <w:rPr>
+          <w:sz w:val="24"/>
+          <w:szCs w:val="24"/>
+        </w:rPr>
+        <w:t>’s 116.6 and 96. In addition, the average and median solution path sizes are also decreased</w:t>
+      </w:r>
+      <w:r>
+        <w:rPr>
+          <w:sz w:val="24"/>
+          <w:szCs w:val="24"/>
+        </w:rPr>
+        <w:t>, by almost half</w:t>
+      </w:r>
+      <w:r>
+        <w:rPr>
+          <w:sz w:val="24"/>
+          <w:szCs w:val="24"/>
+        </w:rPr>
+        <w:t>: 68 and 59.5 for h</w:t>
+      </w:r>
+      <w:r>
+        <w:rPr>
+          <w:sz w:val="24"/>
+          <w:szCs w:val="24"/>
+          <w:vertAlign w:val="subscript"/>
+        </w:rPr>
+        <w:t>1</w:t>
+      </w:r>
+      <w:r>
+        <w:rPr>
+          <w:sz w:val="24"/>
+          <w:szCs w:val="24"/>
+        </w:rPr>
+        <w:t xml:space="preserve"> vs. 37.3 and 37.5 for h</w:t>
+      </w:r>
+      <w:r>
+        <w:rPr>
+          <w:sz w:val="24"/>
+          <w:szCs w:val="24"/>
+          <w:vertAlign w:val="subscript"/>
+        </w:rPr>
+        <w:t>2</w:t>
+      </w:r>
+      <w:r>
+        <w:rPr>
+          <w:sz w:val="24"/>
+          <w:szCs w:val="24"/>
+        </w:rPr>
+        <w:t>.</w:t>
+      </w:r>
+      <w:r>
+        <w:rPr>
+          <w:sz w:val="24"/>
+          <w:szCs w:val="24"/>
+        </w:rPr>
+        <w:t xml:space="preserve"> In other words, h</w:t>
+      </w:r>
+      <w:r>
+        <w:rPr>
+          <w:sz w:val="24"/>
+          <w:szCs w:val="24"/>
+          <w:vertAlign w:val="subscript"/>
+        </w:rPr>
+        <w:t>2</w:t>
+      </w:r>
+      <w:r>
+        <w:rPr>
+          <w:sz w:val="24"/>
+          <w:szCs w:val="24"/>
+        </w:rPr>
+        <w:t xml:space="preserve"> is more informed than h</w:t>
+      </w:r>
+      <w:r>
+        <w:rPr>
+          <w:sz w:val="24"/>
+          <w:szCs w:val="24"/>
+          <w:vertAlign w:val="subscript"/>
+        </w:rPr>
+        <w:t>1</w:t>
+      </w:r>
+      <w:r>
+        <w:rPr>
+          <w:sz w:val="24"/>
+          <w:szCs w:val="24"/>
+        </w:rPr>
+        <w:t>.</w:t>
+      </w:r>
+    </w:p>
+    <w:p>
+      <w:pPr>
+        <w:spacing w:line="240" w:lineRule="auto"/>
+        <w:jc w:val="both"/>
+        <w:rPr>
+          <w:sz w:val="24"/>
+          <w:szCs w:val="24"/>
+        </w:rPr>
+      </w:pPr>
+      <w:r>
+        <w:rPr>
+          <w:sz w:val="24"/>
+          <w:szCs w:val="24"/>
+        </w:rPr>
+        <w:t xml:space="preserve">For A*, the difference between the choice of heuristics is even more pronounced. Not only is it the difference between searching thousands of states vs. searching tens of thousands of states, </w:t>
+      </w:r>
+      <w:r>
+        <w:rPr>
+          <w:sz w:val="24"/>
+          <w:szCs w:val="24"/>
+        </w:rPr>
+        <w:t xml:space="preserve">it’s the difference between seconds of run time vs. minutes of run time. This seems to be because A* is much more prone to being stuck in plateaus compared to BFS. </w:t>
+      </w:r>
+    </w:p>
+    <w:p>
+      <w:pPr>
+        <w:spacing w:line="240" w:lineRule="auto"/>
+        <w:jc w:val="both"/>
+        <w:rPr>
+          <w:sz w:val="24"/>
+          <w:szCs w:val="24"/>
+        </w:rPr>
+      </w:pPr>
+      <w:r>
+        <w:rPr>
+          <w:sz w:val="24"/>
+          <w:szCs w:val="24"/>
+        </w:rPr>
+        <w:t>With h</w:t>
+      </w:r>
+      <w:r>
+        <w:rPr>
+          <w:sz w:val="24"/>
+          <w:szCs w:val="24"/>
+          <w:vertAlign w:val="subscript"/>
+        </w:rPr>
+        <w:t>1</w:t>
+      </w:r>
+      <w:r>
+        <w:rPr>
+          <w:sz w:val="24"/>
+          <w:szCs w:val="24"/>
+        </w:rPr>
+        <w:t xml:space="preserve">, A* simply cannot solve any puzzle within a reasonable timeframe. </w:t>
+      </w:r>
+      <w:proofErr w:type="gramStart"/>
+      <w:r>
+        <w:rPr>
+          <w:sz w:val="24"/>
+          <w:szCs w:val="24"/>
+        </w:rPr>
+        <w:t>All of</w:t>
+      </w:r>
+      <w:proofErr w:type="gramEnd"/>
+      <w:r>
+        <w:rPr>
+          <w:sz w:val="24"/>
+          <w:szCs w:val="24"/>
+        </w:rPr>
+        <w:t xml:space="preserve"> the puzzles take at least 5 minutes of runtime, but I terminate the program after 5 minutes of run time, so the exact performance and efficiency statistics are unknown.</w:t>
+      </w:r>
+    </w:p>
+    <w:p>
+      <w:pPr>
+        <w:spacing w:line="240" w:lineRule="auto"/>
+        <w:jc w:val="both"/>
+        <w:rPr>
+          <w:sz w:val="24"/>
+          <w:szCs w:val="24"/>
+        </w:rPr>
+      </w:pPr>
+      <w:r>
+        <w:rPr>
+          <w:sz w:val="24"/>
+          <w:szCs w:val="24"/>
+        </w:rPr>
+        <w:lastRenderedPageBreak/>
+        <w:t>With h</w:t>
+      </w:r>
+      <w:r>
+        <w:rPr>
+          <w:sz w:val="24"/>
+          <w:szCs w:val="24"/>
+          <w:vertAlign w:val="subscript"/>
+        </w:rPr>
+        <w:t>2</w:t>
+      </w:r>
+      <w:r>
+        <w:rPr>
+          <w:sz w:val="24"/>
+          <w:szCs w:val="24"/>
+        </w:rPr>
+        <w:t xml:space="preserve">, on the other hand, </w:t>
+      </w:r>
+      <w:r>
+        <w:rPr>
+          <w:sz w:val="24"/>
+          <w:szCs w:val="24"/>
+        </w:rPr>
+        <w:t>all except one puzzle are solved, with half of them being under 2 seconds of run time.</w:t>
+      </w:r>
+      <w:r>
+        <w:rPr>
+          <w:sz w:val="24"/>
+          <w:szCs w:val="24"/>
+        </w:rPr>
+        <w:t xml:space="preserve"> </w:t>
+      </w:r>
+    </w:p>
+    <w:p>
+      <w:pPr>
+        <w:spacing w:line="240" w:lineRule="auto"/>
+        <w:jc w:val="both"/>
+        <w:rPr>
+          <w:sz w:val="24"/>
+          <w:szCs w:val="24"/>
+        </w:rPr>
+      </w:pPr>
+      <w:r>
+        <w:rPr>
+          <w:sz w:val="24"/>
+          <w:szCs w:val="24"/>
+        </w:rPr>
+        <w:t>However, compared to BFS, which is extremely consistent in its run times, A*’s very wildly: the lowest run time is 0.072 seconds and the highest is 58.219 seconds (not counting the unsolved puzzle). Moreover, the search path sizes are orders of magnitude larger than BFS, both with h</w:t>
+      </w:r>
+      <w:r>
+        <w:rPr>
+          <w:sz w:val="24"/>
+          <w:szCs w:val="24"/>
+          <w:vertAlign w:val="subscript"/>
+        </w:rPr>
+        <w:t>1</w:t>
+      </w:r>
+      <w:r>
+        <w:rPr>
+          <w:sz w:val="24"/>
+          <w:szCs w:val="24"/>
+        </w:rPr>
+        <w:t xml:space="preserve"> and h</w:t>
+      </w:r>
+      <w:r>
+        <w:rPr>
+          <w:sz w:val="24"/>
+          <w:szCs w:val="24"/>
+          <w:vertAlign w:val="subscript"/>
+        </w:rPr>
+        <w:t>2</w:t>
+      </w:r>
+      <w:r>
+        <w:rPr>
+          <w:sz w:val="24"/>
+          <w:szCs w:val="24"/>
+        </w:rPr>
+        <w:t xml:space="preserve">: an average of around 7761 states searched and a median of 5104. </w:t>
+      </w:r>
+    </w:p>
+    <w:p>
+      <w:pPr>
+        <w:spacing w:line="240" w:lineRule="auto"/>
+        <w:jc w:val="both"/>
+        <w:rPr>
+          <w:sz w:val="24"/>
+          <w:szCs w:val="24"/>
+        </w:rPr>
+      </w:pPr>
+      <w:r>
+        <w:rPr>
+          <w:sz w:val="24"/>
+          <w:szCs w:val="24"/>
+        </w:rPr>
+        <w:t xml:space="preserve">On another note, </w:t>
+      </w:r>
+      <w:r>
+        <w:rPr>
+          <w:sz w:val="24"/>
+          <w:szCs w:val="24"/>
+        </w:rPr>
+        <w:t>while A* is noticeably slower than BFS, the solution path sizes are quite shorter. Assuming h</w:t>
+      </w:r>
+      <w:r>
+        <w:rPr>
+          <w:sz w:val="24"/>
+          <w:szCs w:val="24"/>
+          <w:vertAlign w:val="subscript"/>
+        </w:rPr>
+        <w:t>2</w:t>
+      </w:r>
+      <w:r>
+        <w:rPr>
+          <w:sz w:val="24"/>
+          <w:szCs w:val="24"/>
+        </w:rPr>
+        <w:t xml:space="preserve"> is used, BFS has an average solution path size of 37.3 and a median of 37.5. Compare with A*’s average of 21.7 and median of 22.</w:t>
+      </w:r>
+    </w:p>
+    <w:p>
+      <w:pPr>
+        <w:spacing w:line="240" w:lineRule="auto"/>
+        <w:jc w:val="both"/>
+        <w:rPr>
+          <w:sz w:val="24"/>
+          <w:szCs w:val="24"/>
+        </w:rPr>
+      </w:pPr>
+      <w:r>
+        <w:rPr>
+          <w:sz w:val="24"/>
+          <w:szCs w:val="24"/>
+        </w:rPr>
+        <w:t xml:space="preserve">Finally, it is also important to speak about depth-first search (DFS) because of its lack of heuristics. Predictably, its performance and efficiency are abysmal. Even for a nearly solved puzzle that requires one move to solve, it goes down a branch that goes nowhere and tries to find a solution. </w:t>
+      </w:r>
+      <w:r>
+        <w:rPr>
+          <w:sz w:val="24"/>
+          <w:szCs w:val="24"/>
+        </w:rPr>
+        <w:t>This of course also applies to randomly generated puzzles, meaning that all puzzles (except an already solved one) given to DFS will never be solved within a reasonable timeframe.</w:t>
+      </w:r>
+    </w:p>
+    <w:p>
+      <w:pPr>
+        <w:spacing w:line="240" w:lineRule="auto"/>
+        <w:jc w:val="both"/>
+        <w:rPr>
+          <w:b/>
+          <w:sz w:val="24"/>
+          <w:szCs w:val="24"/>
+        </w:rPr>
+      </w:pPr>
+      <w:r>
+        <w:rPr>
+          <w:b/>
+          <w:sz w:val="24"/>
+          <w:szCs w:val="24"/>
+        </w:rPr>
+        <w:t>Difficulties</w:t>
+      </w:r>
+    </w:p>
+    <w:p>
+      <w:pPr>
+        <w:spacing w:line="240" w:lineRule="auto"/>
+        <w:jc w:val="both"/>
+        <w:rPr>
+          <w:sz w:val="24"/>
+          <w:szCs w:val="24"/>
+        </w:rPr>
+      </w:pPr>
+      <w:r>
+        <w:rPr>
+          <w:b/>
+          <w:sz w:val="24"/>
+          <w:szCs w:val="24"/>
+        </w:rPr>
+        <w:tab/>
+      </w:r>
+      <w:r>
+        <w:rPr>
+          <w:sz w:val="24"/>
+          <w:szCs w:val="24"/>
+        </w:rPr>
+        <w:t>The bulk of the difficulties were in the development of DFS, because the search algorithm and the tree data structures would be reused throughout the program. However, once that was done, developing BFS and A* was only a matter of tweaking DFS to fit with a priority queue and heuristics.</w:t>
+      </w:r>
+    </w:p>
+    <w:p>
+      <w:pPr>
+        <w:spacing w:line="240" w:lineRule="auto"/>
+        <w:jc w:val="both"/>
+        <w:rPr>
+          <w:sz w:val="24"/>
+          <w:szCs w:val="24"/>
+        </w:rPr>
+      </w:pPr>
+      <w:r>
+        <w:rPr>
+          <w:sz w:val="24"/>
+          <w:szCs w:val="24"/>
+        </w:rPr>
+        <w:t xml:space="preserve">Testing brought about grievances more than difficulties. Initially, all three algorithms used recursion to search. </w:t>
+      </w:r>
+      <w:r>
+        <w:rPr>
+          <w:sz w:val="24"/>
+          <w:szCs w:val="24"/>
+        </w:rPr>
+        <w:t>That is decent enough while developing, because the algorithms would cause a stack overflow within seconds if it could not find a solution quickly, but that convenience was also its downfall – it was impossible to get performance and efficiency statistics.</w:t>
+      </w:r>
+      <w:r>
+        <w:rPr>
+          <w:sz w:val="24"/>
+          <w:szCs w:val="24"/>
+        </w:rPr>
+        <w:t xml:space="preserve"> I could also not figure out how to make the program give up on the search without making it throw a stack overflow error (when searching recursively), or manually terminating the program (when searching iteratively).</w:t>
+      </w:r>
+    </w:p>
+    <w:p>
+      <w:pPr>
+        <w:spacing w:line="240" w:lineRule="auto"/>
+        <w:jc w:val="both"/>
+        <w:rPr>
+          <w:sz w:val="24"/>
+          <w:szCs w:val="24"/>
+        </w:rPr>
+      </w:pPr>
+      <w:r>
+        <w:rPr>
+          <w:sz w:val="24"/>
+          <w:szCs w:val="24"/>
+        </w:rPr>
+        <w:t xml:space="preserve">Another difficulty was figuring out how/if my methodologies and heuristics were effective or not. </w:t>
+      </w:r>
+    </w:p>
+    <w:p>
+      <w:pPr>
+        <w:spacing w:line="240" w:lineRule="auto"/>
+        <w:jc w:val="both"/>
+        <w:rPr>
+          <w:sz w:val="24"/>
+          <w:szCs w:val="24"/>
+        </w:rPr>
+      </w:pPr>
+      <w:r>
+        <w:rPr>
+          <w:sz w:val="24"/>
+          <w:szCs w:val="24"/>
+        </w:rPr>
+        <w:t>For methodologies, I gave the program many puzzles, but I could not figure out if the puzzles were solvable or not, because all the proofs that exist do not consider diagonal moves. Fortunately, I later found out that BFS solved every single puzzle I gave it.</w:t>
+      </w:r>
+    </w:p>
+    <w:p>
+      <w:pPr>
+        <w:spacing w:line="240" w:lineRule="auto"/>
+        <w:jc w:val="both"/>
+        <w:rPr>
+          <w:sz w:val="24"/>
+          <w:szCs w:val="24"/>
+        </w:rPr>
+      </w:pPr>
+      <w:r>
+        <w:rPr>
+          <w:sz w:val="24"/>
+          <w:szCs w:val="24"/>
+        </w:rPr>
+        <w:t xml:space="preserve">For heuristics, it was a matter of finding out if they were admissible or not. To check, I tried running breadth-first search, because it is known to be admissible. </w:t>
+      </w:r>
+      <w:r>
+        <w:rPr>
+          <w:sz w:val="24"/>
+          <w:szCs w:val="24"/>
+        </w:rPr>
+        <w:t xml:space="preserve">It does work for puzzles with short solution paths, like the example given in the handout. </w:t>
+      </w:r>
+      <w:r>
+        <w:rPr>
+          <w:sz w:val="24"/>
+          <w:szCs w:val="24"/>
+        </w:rPr>
+        <w:t>However, it proved to be as ineffective as DFS in terms of performance</w:t>
+      </w:r>
+      <w:r>
+        <w:rPr>
+          <w:sz w:val="24"/>
+          <w:szCs w:val="24"/>
+        </w:rPr>
+        <w:t xml:space="preserve"> when it came to randomly generated puzzles</w:t>
+      </w:r>
+      <w:r>
+        <w:rPr>
+          <w:sz w:val="24"/>
+          <w:szCs w:val="24"/>
+        </w:rPr>
+        <w:t>.</w:t>
+      </w:r>
+    </w:p>
+    <w:p>
+      <w:pPr>
+        <w:spacing w:line="240" w:lineRule="auto"/>
+        <w:jc w:val="both"/>
+        <w:rPr>
+          <w:b/>
+          <w:sz w:val="24"/>
+          <w:szCs w:val="24"/>
+        </w:rPr>
+      </w:pPr>
+      <w:r>
+        <w:rPr>
+          <w:b/>
+          <w:sz w:val="24"/>
+          <w:szCs w:val="24"/>
+        </w:rPr>
+        <w:lastRenderedPageBreak/>
+        <w:t>Experiments</w:t>
+      </w:r>
+    </w:p>
+    <w:p>
+      <w:pPr>
+        <w:spacing w:line="240" w:lineRule="auto"/>
+        <w:ind w:firstLine="360"/>
+        <w:jc w:val="both"/>
+        <w:rPr>
+          <w:sz w:val="24"/>
+          <w:szCs w:val="24"/>
+        </w:rPr>
+      </w:pPr>
+      <w:r>
+        <w:rPr>
+          <w:sz w:val="24"/>
+          <w:szCs w:val="24"/>
+        </w:rPr>
+        <w:t xml:space="preserve">For the experimentation, I have tried three things: different sizes, a different heuristic, and implementing breadth-first search. Please note that for this section only, best-first search will be abbreviated </w:t>
+      </w:r>
+      <w:proofErr w:type="spellStart"/>
+      <w:r>
+        <w:rPr>
+          <w:sz w:val="24"/>
+          <w:szCs w:val="24"/>
+        </w:rPr>
+        <w:t>BeFS</w:t>
+      </w:r>
+      <w:proofErr w:type="spellEnd"/>
+      <w:r>
+        <w:rPr>
+          <w:sz w:val="24"/>
+          <w:szCs w:val="24"/>
+        </w:rPr>
+        <w:t xml:space="preserve"> and breadth-first search will be abbreviated </w:t>
+      </w:r>
+      <w:proofErr w:type="spellStart"/>
+      <w:r>
+        <w:rPr>
+          <w:sz w:val="24"/>
+          <w:szCs w:val="24"/>
+        </w:rPr>
+        <w:t>BrFS</w:t>
+      </w:r>
+      <w:proofErr w:type="spellEnd"/>
+      <w:r>
+        <w:rPr>
+          <w:sz w:val="24"/>
+          <w:szCs w:val="24"/>
+        </w:rPr>
+        <w:t>.</w:t>
+      </w:r>
+    </w:p>
+    <w:p>
+      <w:pPr>
+        <w:spacing w:line="240" w:lineRule="auto"/>
+        <w:jc w:val="both"/>
+        <w:rPr>
+          <w:sz w:val="24"/>
+          <w:szCs w:val="24"/>
+        </w:rPr>
+      </w:pPr>
+      <w:r>
+        <w:rPr>
+          <w:sz w:val="24"/>
+          <w:szCs w:val="24"/>
+        </w:rPr>
+        <w:t>I have experimented with different puzzle sizes, 3x3 and 4x4. I chose these sizes because 3x3 is more easily testable because of its smaller state space, especially for running uninformed search, and 4x4 simply I was curious about the solvability of the famous 15-puzzle we saw in class if we were to introduce diagonal moves.</w:t>
+      </w:r>
+    </w:p>
+    <w:p>
+      <w:pPr>
+        <w:spacing w:line="240" w:lineRule="auto"/>
+        <w:jc w:val="both"/>
+        <w:rPr>
+          <w:sz w:val="24"/>
+          <w:szCs w:val="24"/>
+        </w:rPr>
+      </w:pPr>
+      <w:r>
+        <w:rPr>
+          <w:sz w:val="24"/>
+          <w:szCs w:val="24"/>
+        </w:rPr>
+        <w:t>For 3x3 puzzles the comparisons between h</w:t>
+      </w:r>
+      <w:r>
+        <w:rPr>
+          <w:sz w:val="24"/>
+          <w:szCs w:val="24"/>
+          <w:vertAlign w:val="subscript"/>
+        </w:rPr>
+        <w:t>1</w:t>
+      </w:r>
+      <w:r>
+        <w:rPr>
+          <w:sz w:val="24"/>
+          <w:szCs w:val="24"/>
+        </w:rPr>
+        <w:t xml:space="preserve"> and h</w:t>
+      </w:r>
+      <w:r>
+        <w:rPr>
+          <w:sz w:val="24"/>
+          <w:szCs w:val="24"/>
+          <w:vertAlign w:val="subscript"/>
+        </w:rPr>
+        <w:t>2</w:t>
+      </w:r>
+      <w:r>
+        <w:rPr>
+          <w:sz w:val="24"/>
+          <w:szCs w:val="24"/>
+        </w:rPr>
+        <w:t xml:space="preserve"> for </w:t>
+      </w:r>
+      <w:proofErr w:type="spellStart"/>
+      <w:r>
+        <w:rPr>
+          <w:sz w:val="24"/>
+          <w:szCs w:val="24"/>
+        </w:rPr>
+        <w:t>BeFS</w:t>
+      </w:r>
+      <w:proofErr w:type="spellEnd"/>
+      <w:r>
+        <w:rPr>
+          <w:sz w:val="24"/>
+          <w:szCs w:val="24"/>
+        </w:rPr>
+        <w:t xml:space="preserve"> and A* are similar: h</w:t>
+      </w:r>
+      <w:r>
+        <w:rPr>
+          <w:sz w:val="24"/>
+          <w:szCs w:val="24"/>
+          <w:vertAlign w:val="subscript"/>
+        </w:rPr>
+        <w:t>2</w:t>
+      </w:r>
+      <w:r>
+        <w:rPr>
+          <w:sz w:val="24"/>
+          <w:szCs w:val="24"/>
+        </w:rPr>
+        <w:t xml:space="preserve"> is significantly more efficient than h</w:t>
+      </w:r>
+      <w:r>
+        <w:rPr>
+          <w:sz w:val="24"/>
+          <w:szCs w:val="24"/>
+          <w:vertAlign w:val="subscript"/>
+        </w:rPr>
+        <w:t>1</w:t>
+      </w:r>
+      <w:r>
+        <w:rPr>
+          <w:sz w:val="24"/>
+          <w:szCs w:val="24"/>
+        </w:rPr>
+        <w:t xml:space="preserve"> in its search, and thus has better performance</w:t>
+      </w:r>
+      <w:r>
+        <w:rPr>
+          <w:sz w:val="24"/>
+          <w:szCs w:val="24"/>
+        </w:rPr>
+        <w:t>. While</w:t>
+      </w:r>
+      <w:r>
+        <w:rPr>
+          <w:sz w:val="24"/>
+          <w:szCs w:val="24"/>
+        </w:rPr>
+        <w:t xml:space="preserve"> h</w:t>
+      </w:r>
+      <w:r>
+        <w:rPr>
+          <w:sz w:val="24"/>
+          <w:szCs w:val="24"/>
+          <w:vertAlign w:val="subscript"/>
+        </w:rPr>
+        <w:t>1</w:t>
+      </w:r>
+      <w:r>
+        <w:rPr>
+          <w:sz w:val="24"/>
+          <w:szCs w:val="24"/>
+          <w:vertAlign w:val="subscript"/>
+        </w:rPr>
+        <w:t xml:space="preserve"> </w:t>
+      </w:r>
+      <w:r>
+        <w:rPr>
+          <w:sz w:val="24"/>
+          <w:szCs w:val="24"/>
+        </w:rPr>
+        <w:t xml:space="preserve">is still relatively inefficient for A* on </w:t>
+      </w:r>
+      <w:r>
+        <w:rPr>
+          <w:sz w:val="24"/>
+          <w:szCs w:val="24"/>
+        </w:rPr>
+        <w:t>3x3 puzzles, the puzzles are now at least solved, compared to the results I had with 3x4 puzzles. It is interesting to note that A* returns the same solution path sizes for both heuristics.</w:t>
+      </w:r>
+    </w:p>
+    <w:p>
+      <w:pPr>
+        <w:spacing w:line="240" w:lineRule="auto"/>
+        <w:jc w:val="both"/>
+        <w:rPr>
+          <w:sz w:val="24"/>
+          <w:szCs w:val="24"/>
+        </w:rPr>
+      </w:pPr>
+      <w:r>
+        <w:rPr>
+          <w:sz w:val="24"/>
+          <w:szCs w:val="24"/>
+        </w:rPr>
+        <w:t>As for the classic 4x4 puzzle [</w:t>
+      </w:r>
+      <w:r>
+        <w:rPr>
+          <w:sz w:val="24"/>
+          <w:szCs w:val="24"/>
+        </w:rPr>
+        <w:t>1 2 3 4 5 6 7 8 9 10 11 12 13 15 14 0</w:t>
+      </w:r>
+      <w:r>
+        <w:rPr>
+          <w:sz w:val="24"/>
+          <w:szCs w:val="24"/>
+        </w:rPr>
+        <w:t>], it is indeed solvable with diagonal moves.</w:t>
+      </w:r>
+    </w:p>
+    <w:p>
+      <w:pPr>
+        <w:spacing w:line="240" w:lineRule="auto"/>
+        <w:jc w:val="both"/>
+        <w:rPr>
+          <w:sz w:val="24"/>
+          <w:szCs w:val="24"/>
+        </w:rPr>
+      </w:pPr>
+      <w:r>
+        <w:rPr>
+          <w:sz w:val="24"/>
+          <w:szCs w:val="24"/>
+        </w:rPr>
+        <w:t>I tried implementing another heuristic: the sum of permutation inversions (h</w:t>
+      </w:r>
+      <w:r>
+        <w:rPr>
+          <w:sz w:val="24"/>
+          <w:szCs w:val="24"/>
+          <w:vertAlign w:val="subscript"/>
+        </w:rPr>
+        <w:t>x</w:t>
+      </w:r>
+      <w:r>
+        <w:rPr>
+          <w:sz w:val="24"/>
+          <w:szCs w:val="24"/>
+        </w:rPr>
+        <w:t>). This heuristic was introduced as the “best” heuristic for the 8-puzzle without diagonal moves (according to the slides), but surprisingly, it does not run very well in the 3x4 puzzle with diagonal moves. It is not quite as bad as h</w:t>
+      </w:r>
+      <w:r>
+        <w:rPr>
+          <w:sz w:val="24"/>
+          <w:szCs w:val="24"/>
+          <w:vertAlign w:val="subscript"/>
+        </w:rPr>
+        <w:t>1</w:t>
+      </w:r>
+      <w:r>
+        <w:rPr>
+          <w:sz w:val="24"/>
+          <w:szCs w:val="24"/>
+        </w:rPr>
+        <w:t>, but far worse than h</w:t>
+      </w:r>
+      <w:r>
+        <w:rPr>
+          <w:sz w:val="24"/>
+          <w:szCs w:val="24"/>
+          <w:vertAlign w:val="subscript"/>
+        </w:rPr>
+        <w:t>2</w:t>
+      </w:r>
+      <w:r>
+        <w:rPr>
+          <w:sz w:val="24"/>
+          <w:szCs w:val="24"/>
+        </w:rPr>
+        <w:t>. Notably, when comparing h</w:t>
+      </w:r>
+      <w:r>
+        <w:rPr>
+          <w:sz w:val="24"/>
+          <w:szCs w:val="24"/>
+          <w:vertAlign w:val="subscript"/>
+        </w:rPr>
+        <w:t>x</w:t>
+      </w:r>
+      <w:r>
+        <w:rPr>
+          <w:sz w:val="24"/>
+          <w:szCs w:val="24"/>
+        </w:rPr>
+        <w:t xml:space="preserve"> with h</w:t>
+      </w:r>
+      <w:r>
+        <w:rPr>
+          <w:sz w:val="24"/>
+          <w:szCs w:val="24"/>
+          <w:vertAlign w:val="subscript"/>
+        </w:rPr>
+        <w:t>2</w:t>
+      </w:r>
+      <w:r>
+        <w:rPr>
+          <w:sz w:val="24"/>
+          <w:szCs w:val="24"/>
+        </w:rPr>
+        <w:t>, h</w:t>
+      </w:r>
+      <w:r>
+        <w:rPr>
+          <w:sz w:val="24"/>
+          <w:szCs w:val="24"/>
+          <w:vertAlign w:val="subscript"/>
+        </w:rPr>
+        <w:t>x</w:t>
+      </w:r>
+      <w:r>
+        <w:rPr>
+          <w:sz w:val="24"/>
+          <w:szCs w:val="24"/>
+        </w:rPr>
+        <w:t>’s solution path sizes (for the puzzles it could solve) can be almost twice as long, which may indicate that h</w:t>
+      </w:r>
+      <w:r>
+        <w:rPr>
+          <w:sz w:val="24"/>
+          <w:szCs w:val="24"/>
+          <w:vertAlign w:val="subscript"/>
+        </w:rPr>
+        <w:t>x</w:t>
+      </w:r>
+      <w:r>
+        <w:rPr>
+          <w:sz w:val="24"/>
+          <w:szCs w:val="24"/>
+        </w:rPr>
+        <w:t xml:space="preserve"> is not admissible. This was unexpected, but a good experiment nonetheless.</w:t>
+      </w:r>
+    </w:p>
+    <w:p>
+      <w:pPr>
+        <w:spacing w:line="240" w:lineRule="auto"/>
+        <w:jc w:val="both"/>
+        <w:rPr>
+          <w:sz w:val="24"/>
+          <w:szCs w:val="24"/>
+        </w:rPr>
+      </w:pPr>
+      <w:r>
+        <w:rPr>
+          <w:sz w:val="24"/>
+          <w:szCs w:val="24"/>
+        </w:rPr>
+        <w:t xml:space="preserve">I tried implementing </w:t>
+      </w:r>
+      <w:proofErr w:type="spellStart"/>
+      <w:r>
+        <w:rPr>
+          <w:sz w:val="24"/>
+          <w:szCs w:val="24"/>
+        </w:rPr>
+        <w:t>BrFS</w:t>
+      </w:r>
+      <w:proofErr w:type="spellEnd"/>
+      <w:r>
+        <w:rPr>
+          <w:sz w:val="24"/>
+          <w:szCs w:val="24"/>
+        </w:rPr>
+        <w:t xml:space="preserve"> because it is known to be optimal, that is, it will always return the shortest solution path. This is to </w:t>
+      </w:r>
+      <w:r>
+        <w:rPr>
+          <w:sz w:val="24"/>
+          <w:szCs w:val="24"/>
+        </w:rPr>
+        <w:t>check that</w:t>
+      </w:r>
+      <w:r>
+        <w:rPr>
+          <w:sz w:val="24"/>
+          <w:szCs w:val="24"/>
+        </w:rPr>
+        <w:t xml:space="preserve"> </w:t>
+      </w:r>
+      <w:r>
+        <w:rPr>
+          <w:sz w:val="24"/>
+          <w:szCs w:val="24"/>
+        </w:rPr>
+        <w:t>h1 and h2 are admissible, and by extension check that algorithm A* is indeed A*, and not algorithm A.</w:t>
+      </w:r>
+      <w:r>
+        <w:rPr>
+          <w:sz w:val="24"/>
+          <w:szCs w:val="24"/>
+        </w:rPr>
+        <w:t xml:space="preserve"> However, this was only feasible with 3x3 puzzles, because the state space for 3x4 puzzles is too large. Even then, the run time for any puzzle with a solution path longer than 9 (assuming A* with h</w:t>
+      </w:r>
+      <w:r>
+        <w:rPr>
+          <w:sz w:val="24"/>
+          <w:szCs w:val="24"/>
+          <w:vertAlign w:val="subscript"/>
+        </w:rPr>
+        <w:t>2</w:t>
+      </w:r>
+      <w:r>
+        <w:rPr>
+          <w:sz w:val="24"/>
+          <w:szCs w:val="24"/>
+        </w:rPr>
+        <w:t xml:space="preserve">) was consistently longer than 5 minutes each. Ultimately, I could only get solution paths for 3 out of the 10 puzzles I gave </w:t>
+      </w:r>
+      <w:proofErr w:type="spellStart"/>
+      <w:r>
+        <w:rPr>
+          <w:sz w:val="24"/>
+          <w:szCs w:val="24"/>
+        </w:rPr>
+        <w:t>BrFS</w:t>
+      </w:r>
+      <w:proofErr w:type="spellEnd"/>
+      <w:r>
+        <w:rPr>
+          <w:sz w:val="24"/>
+          <w:szCs w:val="24"/>
+        </w:rPr>
+        <w:t>.</w:t>
+      </w:r>
+    </w:p>
+    <w:p>
+      <w:pPr>
+        <w:spacing w:line="240" w:lineRule="auto"/>
+        <w:jc w:val="both"/>
+        <w:rPr>
+          <w:sz w:val="24"/>
+          <w:szCs w:val="24"/>
+        </w:rPr>
+      </w:pPr>
+      <w:r>
+        <w:rPr>
+          <w:sz w:val="24"/>
+          <w:szCs w:val="24"/>
+        </w:rPr>
+        <w:t xml:space="preserve">Tying it all together, I tested the 15-puzzle with all the search algorithms and all heuristics. Predictably, DFS could not solve the puzzle. </w:t>
+      </w:r>
+      <w:proofErr w:type="spellStart"/>
+      <w:r>
+        <w:rPr>
+          <w:sz w:val="24"/>
+          <w:szCs w:val="24"/>
+        </w:rPr>
+        <w:t>BrFS</w:t>
+      </w:r>
+      <w:proofErr w:type="spellEnd"/>
+      <w:r>
+        <w:rPr>
+          <w:sz w:val="24"/>
+          <w:szCs w:val="24"/>
+        </w:rPr>
+        <w:t xml:space="preserve"> did solve </w:t>
+      </w:r>
+      <w:r>
+        <w:rPr>
+          <w:sz w:val="24"/>
+          <w:szCs w:val="24"/>
+        </w:rPr>
+        <w:t>it and</w:t>
+      </w:r>
+      <w:r>
+        <w:rPr>
+          <w:sz w:val="24"/>
+          <w:szCs w:val="24"/>
+        </w:rPr>
+        <w:t xml:space="preserve"> returned </w:t>
+      </w:r>
+      <w:r>
+        <w:rPr>
+          <w:sz w:val="24"/>
+          <w:szCs w:val="24"/>
+        </w:rPr>
+        <w:t xml:space="preserve">the shortest solution path size of 6. </w:t>
+      </w:r>
+      <w:proofErr w:type="spellStart"/>
+      <w:r>
+        <w:rPr>
+          <w:sz w:val="24"/>
+          <w:szCs w:val="24"/>
+        </w:rPr>
+        <w:t>BeFS</w:t>
+      </w:r>
+      <w:proofErr w:type="spellEnd"/>
+      <w:r>
+        <w:rPr>
+          <w:sz w:val="24"/>
+          <w:szCs w:val="24"/>
+        </w:rPr>
+        <w:t xml:space="preserve"> was very fast as always, but only h</w:t>
+      </w:r>
+      <w:r>
+        <w:rPr>
+          <w:sz w:val="24"/>
+          <w:szCs w:val="24"/>
+          <w:vertAlign w:val="subscript"/>
+        </w:rPr>
+        <w:t>2</w:t>
+      </w:r>
+      <w:r>
+        <w:rPr>
+          <w:sz w:val="24"/>
+          <w:szCs w:val="24"/>
+          <w:vertAlign w:val="subscript"/>
+        </w:rPr>
+        <w:t xml:space="preserve"> </w:t>
+      </w:r>
+      <w:r>
+        <w:rPr>
+          <w:sz w:val="24"/>
+          <w:szCs w:val="24"/>
+        </w:rPr>
+        <w:t>had the shortest path. A* had the shortest path size for both h</w:t>
+      </w:r>
+      <w:r>
+        <w:rPr>
+          <w:sz w:val="24"/>
+          <w:szCs w:val="24"/>
+          <w:vertAlign w:val="subscript"/>
+        </w:rPr>
+        <w:t>1</w:t>
+      </w:r>
+      <w:r>
+        <w:rPr>
+          <w:sz w:val="24"/>
+          <w:szCs w:val="24"/>
+        </w:rPr>
+        <w:t xml:space="preserve"> and h</w:t>
+      </w:r>
+      <w:r>
+        <w:rPr>
+          <w:sz w:val="24"/>
+          <w:szCs w:val="24"/>
+          <w:vertAlign w:val="subscript"/>
+        </w:rPr>
+        <w:t>2</w:t>
+      </w:r>
+      <w:r>
+        <w:rPr>
+          <w:sz w:val="24"/>
+          <w:szCs w:val="24"/>
+        </w:rPr>
+        <w:t>, proving that they are admissible, but not h</w:t>
+      </w:r>
+      <w:r>
+        <w:rPr>
+          <w:sz w:val="24"/>
+          <w:szCs w:val="24"/>
+          <w:vertAlign w:val="subscript"/>
+        </w:rPr>
+        <w:t>x</w:t>
+      </w:r>
+      <w:r>
+        <w:rPr>
+          <w:sz w:val="24"/>
+          <w:szCs w:val="24"/>
+        </w:rPr>
+        <w:t>, proving that it is not admissible.</w:t>
+      </w:r>
+    </w:p>
+    <w:p>
+      <w:pPr>
+        <w:spacing w:line="240" w:lineRule="auto"/>
+        <w:jc w:val="both"/>
+        <w:rPr>
+          <w:b/>
+          <w:sz w:val="24"/>
+          <w:szCs w:val="24"/>
+        </w:rPr>
+      </w:pPr>
+    </w:p>
+    <w:p>
+      <w:pPr>
+        <w:spacing w:line="240" w:lineRule="auto"/>
+        <w:jc w:val="both"/>
+        <w:rPr>
+          <w:b/>
+          <w:sz w:val="24"/>
+          <w:szCs w:val="24"/>
+        </w:rPr>
+      </w:pPr>
+    </w:p>
+    <w:p>
+      <w:pPr>
+        <w:spacing w:line="240" w:lineRule="auto"/>
+        <w:jc w:val="both"/>
+        <w:rPr>
+          <w:b/>
+          <w:sz w:val="24"/>
+          <w:szCs w:val="24"/>
+        </w:rPr>
+      </w:pPr>
+      <w:r>
+        <w:rPr>
+          <w:b/>
+          <w:sz w:val="24"/>
+          <w:szCs w:val="24"/>
+        </w:rPr>
+        <w:lastRenderedPageBreak/>
+        <w:t>Conclusion</w:t>
+      </w:r>
+    </w:p>
+    <w:p>
+      <w:pPr>
+        <w:spacing w:line="240" w:lineRule="auto"/>
+        <w:jc w:val="both"/>
+        <w:rPr>
+          <w:sz w:val="24"/>
+          <w:szCs w:val="24"/>
+        </w:rPr>
+      </w:pPr>
+      <w:r>
+        <w:rPr>
+          <w:b/>
+          <w:sz w:val="24"/>
+          <w:szCs w:val="24"/>
+        </w:rPr>
+        <w:tab/>
+      </w:r>
+      <w:r>
+        <w:rPr>
+          <w:sz w:val="24"/>
+          <w:szCs w:val="24"/>
+        </w:rPr>
+        <w:t>This mini-project was very informative with regards to the differences in performance and efficiency of both uninformed and informed search algorithms.</w:t>
+      </w:r>
+    </w:p>
+    <w:p>
+      <w:pPr>
+        <w:spacing w:line="240" w:lineRule="auto"/>
+        <w:jc w:val="both"/>
+        <w:rPr>
+          <w:sz w:val="24"/>
+          <w:szCs w:val="24"/>
+        </w:rPr>
+      </w:pPr>
+      <w:r>
+        <w:rPr>
+          <w:sz w:val="24"/>
+          <w:szCs w:val="24"/>
+        </w:rPr>
+        <w:t>DFS is terribly inefficient in our current application and almost without fail could not solve anything.</w:t>
+      </w:r>
+    </w:p>
+    <w:p>
+      <w:pPr>
+        <w:spacing w:line="240" w:lineRule="auto"/>
+        <w:jc w:val="both"/>
+        <w:rPr>
+          <w:sz w:val="24"/>
+          <w:szCs w:val="24"/>
+        </w:rPr>
+      </w:pPr>
+      <w:r>
+        <w:rPr>
+          <w:sz w:val="24"/>
+          <w:szCs w:val="24"/>
+        </w:rPr>
+        <w:t xml:space="preserve">BFS is very fast, but not optimal. The choice of heuristics does </w:t>
+      </w:r>
+      <w:r>
+        <w:rPr>
+          <w:sz w:val="24"/>
+          <w:szCs w:val="24"/>
+        </w:rPr>
+        <w:t>influence</w:t>
+      </w:r>
+      <w:r>
+        <w:rPr>
+          <w:sz w:val="24"/>
+          <w:szCs w:val="24"/>
+        </w:rPr>
+        <w:t xml:space="preserve"> performance and </w:t>
+      </w:r>
+      <w:r>
+        <w:rPr>
+          <w:sz w:val="24"/>
+          <w:szCs w:val="24"/>
+        </w:rPr>
+        <w:t>efficiency but</w:t>
+      </w:r>
+      <w:r>
+        <w:rPr>
+          <w:sz w:val="24"/>
+          <w:szCs w:val="24"/>
+        </w:rPr>
+        <w:t xml:space="preserve"> is not </w:t>
+      </w:r>
+      <w:r>
+        <w:rPr>
+          <w:sz w:val="24"/>
+          <w:szCs w:val="24"/>
+        </w:rPr>
+        <w:t>easily perceptible unless data is collected.</w:t>
+      </w:r>
+    </w:p>
+    <w:p>
+      <w:pPr>
+        <w:spacing w:line="240" w:lineRule="auto"/>
+        <w:jc w:val="both"/>
+        <w:rPr>
+          <w:sz w:val="24"/>
+          <w:szCs w:val="24"/>
+        </w:rPr>
+      </w:pPr>
+      <w:r>
+        <w:rPr>
+          <w:sz w:val="24"/>
+          <w:szCs w:val="24"/>
+        </w:rPr>
+        <w:t xml:space="preserve"> </w:t>
+      </w:r>
+      <w:r>
+        <w:rPr>
+          <w:sz w:val="24"/>
+          <w:szCs w:val="24"/>
+        </w:rPr>
+        <w:t>For A*, however, the choice of heuristics is crucial – it is the difference between solving a puzzle in seconds or solving it in minutes. A*’s search paths are orders of magnitude larger than BFS’ but given a good heuristic, it will always return the shortest path.</w:t>
       </w:r>
       <w:bookmarkStart w:id="0" w:name="_GoBack"/>
       <w:bookmarkEnd w:id="0"/>
     </w:p>
     <w:p>
       <w:pPr>
+        <w:spacing w:line="240" w:lineRule="auto"/>
         <w:jc w:val="both"/>
         <w:rPr>
           <w:b/>
@@ -684,124 +2514,184 @@
           <w:sz w:val="24"/>
           <w:szCs w:val="24"/>
         </w:rPr>
-        <w:t>Difficulties</w:t>
-      </w:r>
-    </w:p>
-    <w:p>
-      <w:pPr>
-        <w:jc w:val="both"/>
+        <w:t>References</w:t>
+      </w:r>
+    </w:p>
+    <w:p>
+      <w:pPr>
+        <w:spacing w:line="240" w:lineRule="auto"/>
+        <w:jc w:val="both"/>
+        <w:rPr>
+          <w:sz w:val="24"/>
+          <w:szCs w:val="24"/>
+        </w:rPr>
+      </w:pPr>
+      <w:r>
         <w:rPr>
           <w:b/>
           <w:sz w:val="24"/>
           <w:szCs w:val="24"/>
         </w:rPr>
-      </w:pPr>
-    </w:p>
-    <w:p>
-      <w:pPr>
-        <w:jc w:val="both"/>
-        <w:rPr>
-          <w:b/>
-          <w:sz w:val="24"/>
-          <w:szCs w:val="24"/>
-        </w:rPr>
-      </w:pPr>
-      <w:r>
-        <w:rPr>
-          <w:b/>
-          <w:sz w:val="24"/>
-          <w:szCs w:val="24"/>
-        </w:rPr>
-        <w:lastRenderedPageBreak/>
-        <w:t>Experiments</w:t>
-      </w:r>
-    </w:p>
-    <w:p>
-      <w:pPr>
-        <w:jc w:val="both"/>
-        <w:rPr>
-          <w:sz w:val="24"/>
-          <w:szCs w:val="24"/>
-        </w:rPr>
-      </w:pPr>
-      <w:r>
-        <w:rPr>
-          <w:b/>
-          <w:sz w:val="24"/>
-          <w:szCs w:val="24"/>
-        </w:rPr>
         <w:tab/>
       </w:r>
-    </w:p>
-    <w:p>
-      <w:pPr>
-        <w:jc w:val="both"/>
-        <w:rPr>
-          <w:b/>
-          <w:sz w:val="24"/>
-          <w:szCs w:val="24"/>
-        </w:rPr>
-      </w:pPr>
-      <w:r>
-        <w:rPr>
-          <w:b/>
-          <w:sz w:val="24"/>
-          <w:szCs w:val="24"/>
-        </w:rPr>
-        <w:t>Conclusion</w:t>
-      </w:r>
-    </w:p>
-    <w:p>
-      <w:pPr>
-        <w:jc w:val="both"/>
-        <w:rPr>
-          <w:sz w:val="24"/>
-          <w:szCs w:val="24"/>
-        </w:rPr>
-      </w:pPr>
-      <w:r>
-        <w:rPr>
-          <w:b/>
-          <w:sz w:val="24"/>
-          <w:szCs w:val="24"/>
-        </w:rPr>
-        <w:tab/>
-      </w:r>
-    </w:p>
-    <w:p>
-      <w:pPr>
-        <w:jc w:val="both"/>
-        <w:rPr>
-          <w:b/>
-          <w:sz w:val="24"/>
-          <w:szCs w:val="24"/>
-        </w:rPr>
-      </w:pPr>
-      <w:r>
-        <w:rPr>
-          <w:b/>
-          <w:sz w:val="24"/>
-          <w:szCs w:val="24"/>
-        </w:rPr>
-        <w:t>References</w:t>
-      </w:r>
-    </w:p>
-    <w:p>
-      <w:pPr>
-        <w:jc w:val="both"/>
-        <w:rPr>
-          <w:sz w:val="24"/>
-          <w:szCs w:val="24"/>
-        </w:rPr>
-      </w:pPr>
-      <w:r>
-        <w:rPr>
-          <w:b/>
-          <w:sz w:val="24"/>
-          <w:szCs w:val="24"/>
-        </w:rPr>
-        <w:tab/>
-      </w:r>
+      <w:r>
+        <w:rPr>
+          <w:sz w:val="24"/>
+          <w:szCs w:val="24"/>
+        </w:rPr>
+        <w:t>Each reference is also linked in the code where it is used.</w:t>
+      </w:r>
+    </w:p>
+    <w:p>
+      <w:pPr>
+        <w:spacing w:line="240" w:lineRule="auto"/>
+        <w:rPr>
+          <w:sz w:val="18"/>
+          <w:szCs w:val="18"/>
+        </w:rPr>
+      </w:pPr>
+      <w:hyperlink r:id="rId7" w:history="1">
+        <w:r>
+          <w:rPr>
+            <w:rStyle w:val="Hyperlink"/>
+            <w:sz w:val="18"/>
+            <w:szCs w:val="18"/>
+          </w:rPr>
+          <w:t>https://stackoverflow.com/questions/2885173/how-do-i-create-a-file-and-write-to-it-in-java</w:t>
+        </w:r>
+      </w:hyperlink>
+    </w:p>
+    <w:p>
+      <w:pPr>
+        <w:spacing w:line="240" w:lineRule="auto"/>
+        <w:rPr>
+          <w:sz w:val="18"/>
+          <w:szCs w:val="18"/>
+        </w:rPr>
+      </w:pPr>
+      <w:hyperlink r:id="rId8" w:history="1">
+        <w:r>
+          <w:rPr>
+            <w:rStyle w:val="Hyperlink"/>
+            <w:sz w:val="18"/>
+            <w:szCs w:val="18"/>
+          </w:rPr>
+          <w:t>https://www.baeldung.com/java-measure-elapsed-time</w:t>
+        </w:r>
+      </w:hyperlink>
+    </w:p>
+    <w:p>
+      <w:pPr>
+        <w:spacing w:line="240" w:lineRule="auto"/>
+        <w:rPr>
+          <w:sz w:val="18"/>
+          <w:szCs w:val="18"/>
+        </w:rPr>
+      </w:pPr>
+      <w:hyperlink r:id="rId9" w:history="1">
+        <w:r>
+          <w:rPr>
+            <w:rStyle w:val="Hyperlink"/>
+            <w:sz w:val="18"/>
+            <w:szCs w:val="18"/>
+          </w:rPr>
+          <w:t>https://github.com/gferrer/8-Puzzle-Solver</w:t>
+        </w:r>
+      </w:hyperlink>
+    </w:p>
+    <w:p>
+      <w:pPr>
+        <w:spacing w:line="240" w:lineRule="auto"/>
+        <w:rPr>
+          <w:sz w:val="18"/>
+          <w:szCs w:val="18"/>
+        </w:rPr>
+      </w:pPr>
+      <w:hyperlink r:id="rId10" w:history="1">
+        <w:r>
+          <w:rPr>
+            <w:rStyle w:val="Hyperlink"/>
+            <w:sz w:val="18"/>
+            <w:szCs w:val="18"/>
+          </w:rPr>
+          <w:t>https://en.wikipedia.org/wiki/Chebyshev_distance</w:t>
+        </w:r>
+      </w:hyperlink>
+    </w:p>
+    <w:p>
+      <w:pPr>
+        <w:spacing w:line="240" w:lineRule="auto"/>
+        <w:rPr>
+          <w:sz w:val="18"/>
+          <w:szCs w:val="18"/>
+        </w:rPr>
+      </w:pPr>
+      <w:hyperlink r:id="rId11" w:history="1">
+        <w:r>
+          <w:rPr>
+            <w:rStyle w:val="Hyperlink"/>
+            <w:sz w:val="18"/>
+            <w:szCs w:val="18"/>
+          </w:rPr>
+          <w:t>https://www.geeksforgeeks.org/overriding-equals-method-in-java/</w:t>
+        </w:r>
+      </w:hyperlink>
+    </w:p>
+    <w:p>
+      <w:pPr>
+        <w:spacing w:line="240" w:lineRule="auto"/>
+        <w:rPr>
+          <w:sz w:val="18"/>
+          <w:szCs w:val="18"/>
+        </w:rPr>
+      </w:pPr>
+      <w:hyperlink r:id="rId12" w:history="1">
+        <w:r>
+          <w:rPr>
+            <w:rStyle w:val="Hyperlink"/>
+            <w:sz w:val="18"/>
+            <w:szCs w:val="18"/>
+          </w:rPr>
+          <w:t>https://stackoverflow.com/questions/731365/reading-and-displaying-data-from-a-txt-file</w:t>
+        </w:r>
+      </w:hyperlink>
+    </w:p>
+    <w:p>
+      <w:pPr>
+        <w:spacing w:line="240" w:lineRule="auto"/>
+        <w:rPr>
+          <w:sz w:val="18"/>
+          <w:szCs w:val="18"/>
+        </w:rPr>
+      </w:pPr>
+      <w:hyperlink r:id="rId13" w:history="1">
+        <w:r>
+          <w:rPr>
+            <w:rStyle w:val="Hyperlink"/>
+            <w:sz w:val="18"/>
+            <w:szCs w:val="18"/>
+          </w:rPr>
+          <w:t>https://stackoverflow.com/questions/409784/whats-the-simplest-way-to-print-a-java-array</w:t>
+        </w:r>
+      </w:hyperlink>
+    </w:p>
+    <w:p>
+      <w:pPr>
+        <w:spacing w:line="240" w:lineRule="auto"/>
+        <w:rPr>
+          <w:sz w:val="18"/>
+          <w:szCs w:val="18"/>
+        </w:rPr>
+      </w:pPr>
+    </w:p>
+    <w:p>
+      <w:pPr>
+        <w:spacing w:line="240" w:lineRule="auto"/>
+        <w:rPr>
+          <w:sz w:val="20"/>
+          <w:szCs w:val="20"/>
+        </w:rPr>
+      </w:pPr>
     </w:p>
     <w:sectPr>
       <w:pgSz w:w="12240" w:h="15840"/>
@@ -1334,7 +3224,6 @@
   <w:style w:type="character" w:default="1" w:styleId="DefaultParagraphFont">
     <w:name w:val="Default Paragraph Font"/>
     <w:uiPriority w:val="1"/>
-    <w:semiHidden/>
     <w:unhideWhenUsed/>
   </w:style>
   <w:style w:type="table" w:default="1" w:styleId="TableNormal">
@@ -1387,6 +3276,29 @@
         <w:insideV w:val="single" w:sz="4" w:space="0" w:color="auto"/>
       </w:tblBorders>
     </w:tblPr>
+  </w:style>
+  <w:style w:type="character" w:styleId="Hyperlink">
+    <w:name w:val="Hyperlink"/>
+    <w:basedOn w:val="DefaultParagraphFont"/>
+    <w:uiPriority w:val="99"/>
+    <w:unhideWhenUsed/>
+    <w:rsid w:val="001B2B4E"/>
+    <w:rPr>
+      <w:color w:val="0563C1" w:themeColor="hyperlink"/>
+      <w:u w:val="single"/>
+    </w:rPr>
+  </w:style>
+  <w:style w:type="character" w:styleId="UnresolvedMention">
+    <w:name w:val="Unresolved Mention"/>
+    <w:basedOn w:val="DefaultParagraphFont"/>
+    <w:uiPriority w:val="99"/>
+    <w:semiHidden/>
+    <w:unhideWhenUsed/>
+    <w:rsid w:val="001B2B4E"/>
+    <w:rPr>
+      <w:color w:val="605E5C"/>
+      <w:shd w:val="clear" w:color="auto" w:fill="E1DFDD"/>
+    </w:rPr>
   </w:style>
 </w:styles>
 </file>

</xml_diff>